<commit_message>
Finally made 2 dashboards .. now PPT left
</commit_message>
<xml_diff>
--- a/Dataset_Project understanding_And_Project Goals_Objectives.docx
+++ b/Dataset_Project understanding_And_Project Goals_Objectives.docx
@@ -1159,7 +1159,7 @@
     <w:p>
       <w:r>
         <w:pict w14:anchorId="7B8FAA91">
-          <v:rect id="_x0000_i1092" style="width:0;height:1.5pt" o:hralign="center" o:hrstd="t" o:hr="t" fillcolor="#a0a0a0" stroked="f"/>
+          <v:rect id="_x0000_i1056" style="width:0;height:1.5pt" o:hralign="center" o:hrstd="t" o:hr="t" fillcolor="#a0a0a0" stroked="f"/>
         </w:pict>
       </w:r>
     </w:p>
@@ -1200,7 +1200,7 @@
     <w:p>
       <w:r>
         <w:pict w14:anchorId="518F80D9">
-          <v:rect id="_x0000_i1093" style="width:0;height:1.5pt" o:hralign="center" o:hrstd="t" o:hr="t" fillcolor="#a0a0a0" stroked="f"/>
+          <v:rect id="_x0000_i1057" style="width:0;height:1.5pt" o:hralign="center" o:hrstd="t" o:hr="t" fillcolor="#a0a0a0" stroked="f"/>
         </w:pict>
       </w:r>
     </w:p>
@@ -1231,7 +1231,7 @@
     <w:p>
       <w:r>
         <w:pict w14:anchorId="094EEE8F">
-          <v:rect id="_x0000_i1094" style="width:0;height:1.5pt" o:hralign="center" o:hrstd="t" o:hr="t" fillcolor="#a0a0a0" stroked="f"/>
+          <v:rect id="_x0000_i1058" style="width:0;height:1.5pt" o:hralign="center" o:hrstd="t" o:hr="t" fillcolor="#a0a0a0" stroked="f"/>
         </w:pict>
       </w:r>
     </w:p>
@@ -1285,7 +1285,7 @@
     <w:p>
       <w:r>
         <w:pict w14:anchorId="3422A2BD">
-          <v:rect id="_x0000_i1095" style="width:0;height:1.5pt" o:hralign="center" o:hrstd="t" o:hr="t" fillcolor="#a0a0a0" stroked="f"/>
+          <v:rect id="_x0000_i1059" style="width:0;height:1.5pt" o:hralign="center" o:hrstd="t" o:hr="t" fillcolor="#a0a0a0" stroked="f"/>
         </w:pict>
       </w:r>
     </w:p>
@@ -1348,7 +1348,7 @@
       <w:r>
         <w:lastRenderedPageBreak/>
         <w:pict w14:anchorId="2FCA0EBE">
-          <v:rect id="_x0000_i1096" style="width:0;height:1.5pt" o:hralign="center" o:hrstd="t" o:hr="t" fillcolor="#a0a0a0" stroked="f"/>
+          <v:rect id="_x0000_i1060" style="width:0;height:1.5pt" o:hralign="center" o:hrstd="t" o:hr="t" fillcolor="#a0a0a0" stroked="f"/>
         </w:pict>
       </w:r>
     </w:p>
@@ -1379,7 +1379,7 @@
     <w:p>
       <w:r>
         <w:pict w14:anchorId="75A45FF1">
-          <v:rect id="_x0000_i1097" style="width:0;height:1.5pt" o:hralign="center" o:hrstd="t" o:hr="t" fillcolor="#a0a0a0" stroked="f"/>
+          <v:rect id="_x0000_i1061" style="width:0;height:1.5pt" o:hralign="center" o:hrstd="t" o:hr="t" fillcolor="#a0a0a0" stroked="f"/>
         </w:pict>
       </w:r>
     </w:p>
@@ -1456,7 +1456,7 @@
     <w:p>
       <w:r>
         <w:pict w14:anchorId="38ED5E59">
-          <v:rect id="_x0000_i1158" style="width:0;height:1.5pt" o:hralign="center" o:hrstd="t" o:hr="t" fillcolor="#a0a0a0" stroked="f"/>
+          <v:rect id="_x0000_i1062" style="width:0;height:1.5pt" o:hralign="center" o:hrstd="t" o:hr="t" fillcolor="#a0a0a0" stroked="f"/>
         </w:pict>
       </w:r>
     </w:p>
@@ -1503,7 +1503,7 @@
     <w:p>
       <w:r>
         <w:pict w14:anchorId="05495B32">
-          <v:rect id="_x0000_i1159" style="width:0;height:1.5pt" o:hralign="center" o:hrstd="t" o:hr="t" fillcolor="#a0a0a0" stroked="f"/>
+          <v:rect id="_x0000_i1063" style="width:0;height:1.5pt" o:hralign="center" o:hrstd="t" o:hr="t" fillcolor="#a0a0a0" stroked="f"/>
         </w:pict>
       </w:r>
     </w:p>
@@ -1707,7 +1707,7 @@
     <w:p>
       <w:r>
         <w:pict w14:anchorId="6A3C3EFD">
-          <v:rect id="_x0000_i1160" style="width:0;height:1.5pt" o:hralign="center" o:hrstd="t" o:hr="t" fillcolor="#a0a0a0" stroked="f"/>
+          <v:rect id="_x0000_i1064" style="width:0;height:1.5pt" o:hralign="center" o:hrstd="t" o:hr="t" fillcolor="#a0a0a0" stroked="f"/>
         </w:pict>
       </w:r>
     </w:p>
@@ -1929,7 +1929,7 @@
     <w:p>
       <w:r>
         <w:pict w14:anchorId="24496819">
-          <v:rect id="_x0000_i1161" style="width:0;height:1.5pt" o:hralign="center" o:hrstd="t" o:hr="t" fillcolor="#a0a0a0" stroked="f"/>
+          <v:rect id="_x0000_i1065" style="width:0;height:1.5pt" o:hralign="center" o:hrstd="t" o:hr="t" fillcolor="#a0a0a0" stroked="f"/>
         </w:pict>
       </w:r>
     </w:p>
@@ -2004,7 +2004,7 @@
     <w:p>
       <w:r>
         <w:pict w14:anchorId="2F2B480C">
-          <v:rect id="_x0000_i1162" style="width:0;height:1.5pt" o:hralign="center" o:hrstd="t" o:hr="t" fillcolor="#a0a0a0" stroked="f"/>
+          <v:rect id="_x0000_i1066" style="width:0;height:1.5pt" o:hralign="center" o:hrstd="t" o:hr="t" fillcolor="#a0a0a0" stroked="f"/>
         </w:pict>
       </w:r>
     </w:p>
@@ -2335,7 +2335,7 @@
     <w:p>
       <w:r>
         <w:pict w14:anchorId="2A77BA58">
-          <v:rect id="_x0000_i1163" style="width:0;height:1.5pt" o:hralign="center" o:hrstd="t" o:hr="t" fillcolor="#a0a0a0" stroked="f"/>
+          <v:rect id="_x0000_i1067" style="width:0;height:1.5pt" o:hralign="center" o:hrstd="t" o:hr="t" fillcolor="#a0a0a0" stroked="f"/>
         </w:pict>
       </w:r>
     </w:p>
@@ -2518,7 +2518,7 @@
     <w:p>
       <w:r>
         <w:pict w14:anchorId="4E348E78">
-          <v:rect id="_x0000_i1164" style="width:0;height:1.5pt" o:hralign="center" o:hrstd="t" o:hr="t" fillcolor="#a0a0a0" stroked="f"/>
+          <v:rect id="_x0000_i1068" style="width:0;height:1.5pt" o:hralign="center" o:hrstd="t" o:hr="t" fillcolor="#a0a0a0" stroked="f"/>
         </w:pict>
       </w:r>
     </w:p>
@@ -2712,7 +2712,7 @@
     <w:p>
       <w:r>
         <w:pict w14:anchorId="514A7CE4">
-          <v:rect id="_x0000_i1165" style="width:0;height:1.5pt" o:hralign="center" o:hrstd="t" o:hr="t" fillcolor="#a0a0a0" stroked="f"/>
+          <v:rect id="_x0000_i1069" style="width:0;height:1.5pt" o:hralign="center" o:hrstd="t" o:hr="t" fillcolor="#a0a0a0" stroked="f"/>
         </w:pict>
       </w:r>
     </w:p>
@@ -3119,7 +3119,7 @@
                     </pic:cNvPicPr>
                   </pic:nvPicPr>
                   <pic:blipFill>
-                    <a:blip r:embed="rId5">
+                    <a:blip r:embed="rId6">
                       <a:extLst>
                         <a:ext uri="{28A0092B-C50C-407E-A947-70E740481C1C}">
                           <a14:useLocalDpi xmlns:a14="http://schemas.microsoft.com/office/drawing/2010/main" val="0"/>
@@ -3158,6 +3158,9 @@
         <w:jc w:val="both"/>
       </w:pPr>
       <w:r>
+        <w:rPr>
+          <w:noProof/>
+        </w:rPr>
         <w:drawing>
           <wp:inline distT="0" distB="0" distL="0" distR="0" wp14:anchorId="6CE75E06" wp14:editId="44DA6813">
             <wp:extent cx="5731510" cy="2889250"/>
@@ -3174,7 +3177,7 @@
                     <pic:cNvPicPr/>
                   </pic:nvPicPr>
                   <pic:blipFill>
-                    <a:blip r:embed="rId6"/>
+                    <a:blip r:embed="rId7"/>
                     <a:stretch>
                       <a:fillRect/>
                     </a:stretch>
@@ -3210,7 +3213,7 @@
         </w:rPr>
         <w:lastRenderedPageBreak/>
         <w:drawing>
-          <wp:inline distT="0" distB="0" distL="0" distR="0" wp14:anchorId="5D2798CF" wp14:editId="501E5097">
+          <wp:inline distT="0" distB="0" distL="0" distR="0" wp14:anchorId="5D2798CF" wp14:editId="6435A4C7">
             <wp:extent cx="5407025" cy="2508250"/>
             <wp:effectExtent l="0" t="0" r="3175" b="6350"/>
             <wp:docPr id="16636069" name="Picture 8"/>
@@ -3227,7 +3230,7 @@
                     </pic:cNvPicPr>
                   </pic:nvPicPr>
                   <pic:blipFill>
-                    <a:blip r:embed="rId7" cstate="print">
+                    <a:blip r:embed="rId8" cstate="print">
                       <a:extLst>
                         <a:ext uri="{28A0092B-C50C-407E-A947-70E740481C1C}">
                           <a14:useLocalDpi xmlns:a14="http://schemas.microsoft.com/office/drawing/2010/main" val="0"/>
@@ -3266,6 +3269,9 @@
         <w:jc w:val="both"/>
       </w:pPr>
       <w:r>
+        <w:rPr>
+          <w:noProof/>
+        </w:rPr>
         <w:drawing>
           <wp:inline distT="0" distB="0" distL="0" distR="0" wp14:anchorId="5C8CCDE2" wp14:editId="36174B2E">
             <wp:extent cx="5731510" cy="2806700"/>
@@ -3282,7 +3288,7 @@
                     <pic:cNvPicPr/>
                   </pic:nvPicPr>
                   <pic:blipFill>
-                    <a:blip r:embed="rId8"/>
+                    <a:blip r:embed="rId9"/>
                     <a:stretch>
                       <a:fillRect/>
                     </a:stretch>
@@ -3313,6 +3319,9 @@
         <w:jc w:val="both"/>
       </w:pPr>
       <w:r>
+        <w:rPr>
+          <w:noProof/>
+        </w:rPr>
         <w:lastRenderedPageBreak/>
         <w:drawing>
           <wp:inline distT="0" distB="0" distL="0" distR="0" wp14:anchorId="3C09C4D0" wp14:editId="416C2133">
@@ -3330,7 +3339,7 @@
                     <pic:cNvPicPr/>
                   </pic:nvPicPr>
                   <pic:blipFill>
-                    <a:blip r:embed="rId9"/>
+                    <a:blip r:embed="rId10"/>
                     <a:stretch>
                       <a:fillRect/>
                     </a:stretch>
@@ -3361,6 +3370,9 @@
         <w:jc w:val="both"/>
       </w:pPr>
       <w:r>
+        <w:rPr>
+          <w:noProof/>
+        </w:rPr>
         <w:drawing>
           <wp:inline distT="0" distB="0" distL="0" distR="0" wp14:anchorId="39AD80D0" wp14:editId="2E292E67">
             <wp:extent cx="5731510" cy="3488690"/>
@@ -3377,7 +3389,7 @@
                     <pic:cNvPicPr/>
                   </pic:nvPicPr>
                   <pic:blipFill>
-                    <a:blip r:embed="rId10"/>
+                    <a:blip r:embed="rId11"/>
                     <a:stretch>
                       <a:fillRect/>
                     </a:stretch>
@@ -3408,6 +3420,9 @@
         <w:jc w:val="both"/>
       </w:pPr>
       <w:r>
+        <w:rPr>
+          <w:noProof/>
+        </w:rPr>
         <w:lastRenderedPageBreak/>
         <w:drawing>
           <wp:inline distT="0" distB="0" distL="0" distR="0" wp14:anchorId="26ECC96F" wp14:editId="16A64D84">
@@ -3425,7 +3440,7 @@
                     <pic:cNvPicPr/>
                   </pic:nvPicPr>
                   <pic:blipFill>
-                    <a:blip r:embed="rId11"/>
+                    <a:blip r:embed="rId12"/>
                     <a:stretch>
                       <a:fillRect/>
                     </a:stretch>
@@ -3908,6 +3923,9 @@
         <w:jc w:val="center"/>
       </w:pPr>
       <w:r>
+        <w:rPr>
+          <w:noProof/>
+        </w:rPr>
         <w:lastRenderedPageBreak/>
         <w:drawing>
           <wp:inline distT="0" distB="0" distL="0" distR="0" wp14:anchorId="055115B7" wp14:editId="12BABB1D">
@@ -3925,7 +3943,7 @@
                     <pic:cNvPicPr/>
                   </pic:nvPicPr>
                   <pic:blipFill>
-                    <a:blip r:embed="rId12"/>
+                    <a:blip r:embed="rId13"/>
                     <a:stretch>
                       <a:fillRect/>
                     </a:stretch>
@@ -3969,6 +3987,9 @@
         <w:jc w:val="both"/>
       </w:pPr>
       <w:r>
+        <w:rPr>
+          <w:noProof/>
+        </w:rPr>
         <w:drawing>
           <wp:inline distT="0" distB="0" distL="0" distR="0" wp14:anchorId="47B49B19" wp14:editId="1AE4DFD2">
             <wp:extent cx="5731510" cy="589915"/>
@@ -3985,7 +4006,7 @@
                     <pic:cNvPicPr/>
                   </pic:nvPicPr>
                   <pic:blipFill>
-                    <a:blip r:embed="rId13"/>
+                    <a:blip r:embed="rId14"/>
                     <a:stretch>
                       <a:fillRect/>
                     </a:stretch>
@@ -4011,6 +4032,9 @@
         <w:jc w:val="both"/>
       </w:pPr>
       <w:r>
+        <w:rPr>
+          <w:noProof/>
+        </w:rPr>
         <w:drawing>
           <wp:inline distT="0" distB="0" distL="0" distR="0" wp14:anchorId="4AC887F1" wp14:editId="41B39FFA">
             <wp:extent cx="5731510" cy="783590"/>
@@ -4027,7 +4051,7 @@
                     <pic:cNvPicPr/>
                   </pic:nvPicPr>
                   <pic:blipFill>
-                    <a:blip r:embed="rId14"/>
+                    <a:blip r:embed="rId15"/>
                     <a:stretch>
                       <a:fillRect/>
                     </a:stretch>
@@ -4053,6 +4077,9 @@
         <w:jc w:val="both"/>
       </w:pPr>
       <w:r>
+        <w:rPr>
+          <w:noProof/>
+        </w:rPr>
         <w:drawing>
           <wp:inline distT="0" distB="0" distL="0" distR="0" wp14:anchorId="06274938" wp14:editId="3B260D39">
             <wp:extent cx="5731510" cy="198755"/>
@@ -4069,7 +4096,7 @@
                     <pic:cNvPicPr/>
                   </pic:nvPicPr>
                   <pic:blipFill>
-                    <a:blip r:embed="rId15"/>
+                    <a:blip r:embed="rId16"/>
                     <a:stretch>
                       <a:fillRect/>
                     </a:stretch>
@@ -4095,6 +4122,9 @@
         <w:jc w:val="both"/>
       </w:pPr>
       <w:r>
+        <w:rPr>
+          <w:noProof/>
+        </w:rPr>
         <w:drawing>
           <wp:inline distT="0" distB="0" distL="0" distR="0" wp14:anchorId="430ED49E" wp14:editId="600D1098">
             <wp:extent cx="5731510" cy="637540"/>
@@ -4111,7 +4141,7 @@
                     <pic:cNvPicPr/>
                   </pic:nvPicPr>
                   <pic:blipFill>
-                    <a:blip r:embed="rId16"/>
+                    <a:blip r:embed="rId17"/>
                     <a:stretch>
                       <a:fillRect/>
                     </a:stretch>
@@ -4274,6 +4304,9 @@
         <w:jc w:val="center"/>
       </w:pPr>
       <w:r>
+        <w:rPr>
+          <w:noProof/>
+        </w:rPr>
         <w:drawing>
           <wp:inline distT="0" distB="0" distL="0" distR="0" wp14:anchorId="722BC4CC" wp14:editId="1429B3F5">
             <wp:extent cx="3077004" cy="3048425"/>
@@ -4290,7 +4323,7 @@
                     <pic:cNvPicPr/>
                   </pic:nvPicPr>
                   <pic:blipFill>
-                    <a:blip r:embed="rId17"/>
+                    <a:blip r:embed="rId18"/>
                     <a:stretch>
                       <a:fillRect/>
                     </a:stretch>
@@ -4334,6 +4367,9 @@
         <w:jc w:val="both"/>
       </w:pPr>
       <w:r>
+        <w:rPr>
+          <w:noProof/>
+        </w:rPr>
         <w:drawing>
           <wp:inline distT="0" distB="0" distL="0" distR="0" wp14:anchorId="21E03A99" wp14:editId="57CC41E5">
             <wp:extent cx="5731510" cy="3138170"/>
@@ -4350,7 +4386,7 @@
                     <pic:cNvPicPr/>
                   </pic:nvPicPr>
                   <pic:blipFill>
-                    <a:blip r:embed="rId18"/>
+                    <a:blip r:embed="rId19"/>
                     <a:stretch>
                       <a:fillRect/>
                     </a:stretch>
@@ -4381,6 +4417,9 @@
         <w:jc w:val="both"/>
       </w:pPr>
       <w:r>
+        <w:rPr>
+          <w:noProof/>
+        </w:rPr>
         <w:lastRenderedPageBreak/>
         <w:drawing>
           <wp:inline distT="0" distB="0" distL="0" distR="0" wp14:anchorId="60E30E17" wp14:editId="08C392BE">
@@ -4398,7 +4437,7 @@
                     <pic:cNvPicPr/>
                   </pic:nvPicPr>
                   <pic:blipFill>
-                    <a:blip r:embed="rId19"/>
+                    <a:blip r:embed="rId20"/>
                     <a:stretch>
                       <a:fillRect/>
                     </a:stretch>
@@ -4529,7 +4568,7 @@
       </w:pPr>
       <w:r>
         <w:pict w14:anchorId="7033A5AE">
-          <v:rect id="_x0000_i1247" style="width:0;height:1.5pt" o:hralign="center" o:hrstd="t" o:hr="t" fillcolor="#a0a0a0" stroked="f"/>
+          <v:rect id="_x0000_i1070" style="width:0;height:1.5pt" o:hralign="center" o:hrstd="t" o:hr="t" fillcolor="#a0a0a0" stroked="f"/>
         </w:pict>
       </w:r>
     </w:p>
@@ -4656,7 +4695,7 @@
       </w:pPr>
       <w:r>
         <w:pict w14:anchorId="0867FB47">
-          <v:rect id="_x0000_i1248" style="width:0;height:1.5pt" o:hralign="center" o:hrstd="t" o:hr="t" fillcolor="#a0a0a0" stroked="f"/>
+          <v:rect id="_x0000_i1071" style="width:0;height:1.5pt" o:hralign="center" o:hrstd="t" o:hr="t" fillcolor="#a0a0a0" stroked="f"/>
         </w:pict>
       </w:r>
     </w:p>
@@ -4935,6 +4974,7 @@
         <w:rPr>
           <w:b/>
           <w:bCs/>
+          <w:noProof/>
           <w:sz w:val="32"/>
           <w:szCs w:val="32"/>
         </w:rPr>
@@ -4954,7 +4994,7 @@
                     <pic:cNvPicPr/>
                   </pic:nvPicPr>
                   <pic:blipFill>
-                    <a:blip r:embed="rId20"/>
+                    <a:blip r:embed="rId21"/>
                     <a:stretch>
                       <a:fillRect/>
                     </a:stretch>
@@ -5009,6 +5049,9 @@
         <w:jc w:val="center"/>
       </w:pPr>
       <w:r>
+        <w:rPr>
+          <w:noProof/>
+        </w:rPr>
         <w:drawing>
           <wp:inline distT="0" distB="0" distL="0" distR="0" wp14:anchorId="571819A1" wp14:editId="545329DA">
             <wp:extent cx="3784600" cy="3244850"/>
@@ -5025,7 +5068,7 @@
                     <pic:cNvPicPr/>
                   </pic:nvPicPr>
                   <pic:blipFill>
-                    <a:blip r:embed="rId21"/>
+                    <a:blip r:embed="rId22"/>
                     <a:stretch>
                       <a:fillRect/>
                     </a:stretch>
@@ -5056,6 +5099,9 @@
         <w:jc w:val="center"/>
       </w:pPr>
       <w:r>
+        <w:rPr>
+          <w:noProof/>
+        </w:rPr>
         <w:lastRenderedPageBreak/>
         <w:drawing>
           <wp:inline distT="0" distB="0" distL="0" distR="0" wp14:anchorId="7067F0C7" wp14:editId="59C0C8C5">
@@ -5073,7 +5119,7 @@
                     <pic:cNvPicPr/>
                   </pic:nvPicPr>
                   <pic:blipFill>
-                    <a:blip r:embed="rId22"/>
+                    <a:blip r:embed="rId23"/>
                     <a:stretch>
                       <a:fillRect/>
                     </a:stretch>
@@ -5235,25 +5281,7 @@
         <w:rPr>
           <w:u w:val="single"/>
         </w:rPr>
-        <w:t>PLEASE NOTE: This is just</w:t>
-      </w:r>
-      <w:r>
-        <w:rPr>
-          <w:u w:val="single"/>
-        </w:rPr>
-        <w:t xml:space="preserve"> used  only</w:t>
-      </w:r>
-      <w:r>
-        <w:rPr>
-          <w:u w:val="single"/>
-        </w:rPr>
-        <w:t xml:space="preserve"> for</w:t>
-      </w:r>
-      <w:r>
-        <w:rPr>
-          <w:u w:val="single"/>
-        </w:rPr>
-        <w:t xml:space="preserve"> as a </w:t>
+        <w:t xml:space="preserve">PLEASE NOTE: This is just used  only for as a </w:t>
       </w:r>
       <w:r>
         <w:rPr>
@@ -5361,7 +5389,7 @@
       </w:pPr>
       <w:r>
         <w:pict w14:anchorId="3599FA62">
-          <v:rect id="_x0000_i1299" style="width:0;height:1.5pt" o:hralign="center" o:hrstd="t" o:hr="t" fillcolor="#a0a0a0" stroked="f"/>
+          <v:rect id="_x0000_i1072" style="width:0;height:1.5pt" o:hralign="center" o:hrstd="t" o:hr="t" fillcolor="#a0a0a0" stroked="f"/>
         </w:pict>
       </w:r>
     </w:p>
@@ -5454,7 +5482,7 @@
       </w:pPr>
       <w:r>
         <w:pict w14:anchorId="6F275718">
-          <v:rect id="_x0000_i1300" style="width:0;height:1.5pt" o:hralign="center" o:hrstd="t" o:hr="t" fillcolor="#a0a0a0" stroked="f"/>
+          <v:rect id="_x0000_i1073" style="width:0;height:1.5pt" o:hralign="center" o:hrstd="t" o:hr="t" fillcolor="#a0a0a0" stroked="f"/>
         </w:pict>
       </w:r>
     </w:p>
@@ -5571,7 +5599,7 @@
       </w:pPr>
       <w:r>
         <w:pict w14:anchorId="53451739">
-          <v:rect id="_x0000_i1301" style="width:0;height:1.5pt" o:hralign="center" o:hrstd="t" o:hr="t" fillcolor="#a0a0a0" stroked="f"/>
+          <v:rect id="_x0000_i1074" style="width:0;height:1.5pt" o:hralign="center" o:hrstd="t" o:hr="t" fillcolor="#a0a0a0" stroked="f"/>
         </w:pict>
       </w:r>
     </w:p>
@@ -5673,7 +5701,7 @@
       </w:pPr>
       <w:r>
         <w:pict w14:anchorId="1C98C7F1">
-          <v:rect id="_x0000_i1302" style="width:0;height:1.5pt" o:hralign="center" o:hrstd="t" o:hr="t" fillcolor="#a0a0a0" stroked="f"/>
+          <v:rect id="_x0000_i1075" style="width:0;height:1.5pt" o:hralign="center" o:hrstd="t" o:hr="t" fillcolor="#a0a0a0" stroked="f"/>
         </w:pict>
       </w:r>
     </w:p>
@@ -5796,7 +5824,7 @@
       <w:r>
         <w:lastRenderedPageBreak/>
         <w:pict w14:anchorId="2C3B210C">
-          <v:rect id="_x0000_i1303" style="width:0;height:1.5pt" o:hralign="center" o:hrstd="t" o:hr="t" fillcolor="#a0a0a0" stroked="f"/>
+          <v:rect id="_x0000_i1076" style="width:0;height:1.5pt" o:hralign="center" o:hrstd="t" o:hr="t" fillcolor="#a0a0a0" stroked="f"/>
         </w:pict>
       </w:r>
     </w:p>
@@ -5870,7 +5898,7 @@
       </w:pPr>
       <w:r>
         <w:pict w14:anchorId="736FA18C">
-          <v:rect id="_x0000_i1304" style="width:0;height:1.5pt" o:hralign="center" o:hrstd="t" o:hr="t" fillcolor="#a0a0a0" stroked="f"/>
+          <v:rect id="_x0000_i1077" style="width:0;height:1.5pt" o:hralign="center" o:hrstd="t" o:hr="t" fillcolor="#a0a0a0" stroked="f"/>
         </w:pict>
       </w:r>
     </w:p>
@@ -5944,7 +5972,7 @@
       </w:pPr>
       <w:r>
         <w:pict w14:anchorId="1C95700C">
-          <v:rect id="_x0000_i1305" style="width:0;height:1.5pt" o:hralign="center" o:hrstd="t" o:hr="t" fillcolor="#a0a0a0" stroked="f"/>
+          <v:rect id="_x0000_i1078" style="width:0;height:1.5pt" o:hralign="center" o:hrstd="t" o:hr="t" fillcolor="#a0a0a0" stroked="f"/>
         </w:pict>
       </w:r>
     </w:p>
@@ -5988,7 +6016,7 @@
       </w:pPr>
       <w:r>
         <w:pict w14:anchorId="2BF83D53">
-          <v:rect id="_x0000_i1306" style="width:0;height:1.5pt" o:hralign="center" o:hrstd="t" o:hr="t" fillcolor="#a0a0a0" stroked="f"/>
+          <v:rect id="_x0000_i1079" style="width:0;height:1.5pt" o:hralign="center" o:hrstd="t" o:hr="t" fillcolor="#a0a0a0" stroked="f"/>
         </w:pict>
       </w:r>
     </w:p>
@@ -6048,6 +6076,9 @@
         <w:jc w:val="center"/>
       </w:pPr>
       <w:r>
+        <w:rPr>
+          <w:noProof/>
+        </w:rPr>
         <w:drawing>
           <wp:inline distT="0" distB="0" distL="0" distR="0" wp14:anchorId="25E0B1C2" wp14:editId="49C36A34">
             <wp:extent cx="1905000" cy="1682750"/>
@@ -6064,7 +6095,7 @@
                     <pic:cNvPicPr/>
                   </pic:nvPicPr>
                   <pic:blipFill>
-                    <a:blip r:embed="rId23"/>
+                    <a:blip r:embed="rId24"/>
                     <a:stretch>
                       <a:fillRect/>
                     </a:stretch>
@@ -6085,6 +6116,9 @@
         </w:drawing>
       </w:r>
       <w:r>
+        <w:rPr>
+          <w:noProof/>
+        </w:rPr>
         <w:drawing>
           <wp:inline distT="0" distB="0" distL="0" distR="0" wp14:anchorId="02495FFB" wp14:editId="60508848">
             <wp:extent cx="2505075" cy="1695450"/>
@@ -6101,7 +6135,7 @@
                     <pic:cNvPicPr/>
                   </pic:nvPicPr>
                   <pic:blipFill>
-                    <a:blip r:embed="rId24"/>
+                    <a:blip r:embed="rId25"/>
                     <a:stretch>
                       <a:fillRect/>
                     </a:stretch>
@@ -6314,7 +6348,7 @@
       </w:pPr>
       <w:r>
         <w:pict w14:anchorId="399D42A9">
-          <v:rect id="_x0000_i1345" style="width:0;height:1.5pt" o:hralign="center" o:hrstd="t" o:hr="t" fillcolor="#a0a0a0" stroked="f"/>
+          <v:rect id="_x0000_i1080" style="width:0;height:1.5pt" o:hralign="center" o:hrstd="t" o:hr="t" fillcolor="#a0a0a0" stroked="f"/>
         </w:pict>
       </w:r>
     </w:p>
@@ -6349,6 +6383,9 @@
         </w:rPr>
       </w:pPr>
       <w:r>
+        <w:rPr>
+          <w:noProof/>
+        </w:rPr>
         <w:drawing>
           <wp:inline distT="0" distB="0" distL="0" distR="0" wp14:anchorId="247B9FE6" wp14:editId="3202D565">
             <wp:extent cx="2905124" cy="1962150"/>
@@ -6365,7 +6402,7 @@
                     <pic:cNvPicPr/>
                   </pic:nvPicPr>
                   <pic:blipFill>
-                    <a:blip r:embed="rId25"/>
+                    <a:blip r:embed="rId26"/>
                     <a:stretch>
                       <a:fillRect/>
                     </a:stretch>
@@ -6392,6 +6429,9 @@
         <w:t xml:space="preserve"> </w:t>
       </w:r>
       <w:r>
+        <w:rPr>
+          <w:noProof/>
+        </w:rPr>
         <w:drawing>
           <wp:inline distT="0" distB="0" distL="0" distR="0" wp14:anchorId="2A899F68" wp14:editId="1DA0BC88">
             <wp:extent cx="2571750" cy="1958975"/>
@@ -6408,7 +6448,7 @@
                     <pic:cNvPicPr/>
                   </pic:nvPicPr>
                   <pic:blipFill>
-                    <a:blip r:embed="rId26"/>
+                    <a:blip r:embed="rId27"/>
                     <a:stretch>
                       <a:fillRect/>
                     </a:stretch>
@@ -6571,7 +6611,7 @@
       </w:pPr>
       <w:r>
         <w:pict w14:anchorId="4EAD809E">
-          <v:rect id="_x0000_i1374" style="width:0;height:1.5pt" o:hralign="center" o:hrstd="t" o:hr="t" fillcolor="#a0a0a0" stroked="f"/>
+          <v:rect id="_x0000_i1081" style="width:0;height:1.5pt" o:hralign="center" o:hrstd="t" o:hr="t" fillcolor="#a0a0a0" stroked="f"/>
         </w:pict>
       </w:r>
     </w:p>
@@ -6770,7 +6810,7 @@
       </w:pPr>
       <w:r>
         <w:pict w14:anchorId="712C055D">
-          <v:rect id="_x0000_i1375" style="width:0;height:1.5pt" o:hralign="center" o:hrstd="t" o:hr="t" fillcolor="#a0a0a0" stroked="f"/>
+          <v:rect id="_x0000_i1082" style="width:0;height:1.5pt" o:hralign="center" o:hrstd="t" o:hr="t" fillcolor="#a0a0a0" stroked="f"/>
         </w:pict>
       </w:r>
     </w:p>
@@ -6878,7 +6918,7 @@
       </w:pPr>
       <w:r>
         <w:pict w14:anchorId="40D6A411">
-          <v:rect id="_x0000_i1376" style="width:0;height:1.5pt" o:hralign="center" o:hrstd="t" o:hr="t" fillcolor="#a0a0a0" stroked="f"/>
+          <v:rect id="_x0000_i1083" style="width:0;height:1.5pt" o:hralign="center" o:hrstd="t" o:hr="t" fillcolor="#a0a0a0" stroked="f"/>
         </w:pict>
       </w:r>
     </w:p>
@@ -7045,7 +7085,7 @@
       </w:pPr>
       <w:r>
         <w:pict w14:anchorId="0560ED95">
-          <v:rect id="_x0000_i1377" style="width:0;height:1.5pt" o:hralign="center" o:hrstd="t" o:hr="t" fillcolor="#a0a0a0" stroked="f"/>
+          <v:rect id="_x0000_i1084" style="width:0;height:1.5pt" o:hralign="center" o:hrstd="t" o:hr="t" fillcolor="#a0a0a0" stroked="f"/>
         </w:pict>
       </w:r>
     </w:p>
@@ -7105,6 +7145,9 @@
         <w:jc w:val="center"/>
       </w:pPr>
       <w:r>
+        <w:rPr>
+          <w:noProof/>
+        </w:rPr>
         <w:drawing>
           <wp:inline distT="0" distB="0" distL="0" distR="0" wp14:anchorId="5E44D353" wp14:editId="20982133">
             <wp:extent cx="1778000" cy="2019300"/>
@@ -7121,7 +7164,7 @@
                     <pic:cNvPicPr/>
                   </pic:nvPicPr>
                   <pic:blipFill>
-                    <a:blip r:embed="rId27"/>
+                    <a:blip r:embed="rId28"/>
                     <a:stretch>
                       <a:fillRect/>
                     </a:stretch>
@@ -7142,6 +7185,9 @@
         </w:drawing>
       </w:r>
       <w:r>
+        <w:rPr>
+          <w:noProof/>
+        </w:rPr>
         <w:drawing>
           <wp:inline distT="0" distB="0" distL="0" distR="0" wp14:anchorId="72634999" wp14:editId="6C15EAA7">
             <wp:extent cx="2216150" cy="2070100"/>
@@ -7158,7 +7204,7 @@
                     <pic:cNvPicPr/>
                   </pic:nvPicPr>
                   <pic:blipFill>
-                    <a:blip r:embed="rId28"/>
+                    <a:blip r:embed="rId29"/>
                     <a:stretch>
                       <a:fillRect/>
                     </a:stretch>
@@ -7198,7 +7244,7 @@
                     <pic:cNvPicPr/>
                   </pic:nvPicPr>
                   <pic:blipFill>
-                    <a:blip r:embed="rId29"/>
+                    <a:blip r:embed="rId30"/>
                     <a:stretch>
                       <a:fillRect/>
                     </a:stretch>
@@ -7551,6 +7597,9 @@
         <w:jc w:val="center"/>
       </w:pPr>
       <w:r>
+        <w:rPr>
+          <w:noProof/>
+        </w:rPr>
         <w:drawing>
           <wp:inline distT="0" distB="0" distL="0" distR="0" wp14:anchorId="5A274CF9" wp14:editId="30C0CE64">
             <wp:extent cx="3210373" cy="2867425"/>
@@ -7567,7 +7616,7 @@
                     <pic:cNvPicPr/>
                   </pic:nvPicPr>
                   <pic:blipFill>
-                    <a:blip r:embed="rId30"/>
+                    <a:blip r:embed="rId31"/>
                     <a:stretch>
                       <a:fillRect/>
                     </a:stretch>
@@ -7593,6 +7642,9 @@
         <w:jc w:val="center"/>
       </w:pPr>
       <w:r>
+        <w:rPr>
+          <w:noProof/>
+        </w:rPr>
         <w:drawing>
           <wp:inline distT="0" distB="0" distL="0" distR="0" wp14:anchorId="4BC6F033" wp14:editId="533E842E">
             <wp:extent cx="3079750" cy="800100"/>
@@ -7609,7 +7661,7 @@
                     <pic:cNvPicPr/>
                   </pic:nvPicPr>
                   <pic:blipFill>
-                    <a:blip r:embed="rId31"/>
+                    <a:blip r:embed="rId32"/>
                     <a:stretch>
                       <a:fillRect/>
                     </a:stretch>
@@ -7910,7 +7962,7 @@
       </w:pPr>
       <w:r>
         <w:pict w14:anchorId="55DB8629">
-          <v:rect id="_x0000_i1406" style="width:0;height:1.5pt" o:hralign="center" o:hrstd="t" o:hr="t" fillcolor="#a0a0a0" stroked="f"/>
+          <v:rect id="_x0000_i1085" style="width:0;height:1.5pt" o:hralign="center" o:hrstd="t" o:hr="t" fillcolor="#a0a0a0" stroked="f"/>
         </w:pict>
       </w:r>
     </w:p>
@@ -8030,7 +8082,7 @@
       </w:pPr>
       <w:r>
         <w:pict w14:anchorId="61B6B93F">
-          <v:rect id="_x0000_i1407" style="width:0;height:1.5pt" o:hralign="center" o:hrstd="t" o:hr="t" fillcolor="#a0a0a0" stroked="f"/>
+          <v:rect id="_x0000_i1086" style="width:0;height:1.5pt" o:hralign="center" o:hrstd="t" o:hr="t" fillcolor="#a0a0a0" stroked="f"/>
         </w:pict>
       </w:r>
     </w:p>
@@ -8162,7 +8214,7 @@
       </w:pPr>
       <w:r>
         <w:pict w14:anchorId="39ED845F">
-          <v:rect id="_x0000_i1408" style="width:0;height:1.5pt" o:hralign="center" o:hrstd="t" o:hr="t" fillcolor="#a0a0a0" stroked="f"/>
+          <v:rect id="_x0000_i1087" style="width:0;height:1.5pt" o:hralign="center" o:hrstd="t" o:hr="t" fillcolor="#a0a0a0" stroked="f"/>
         </w:pict>
       </w:r>
     </w:p>
@@ -8259,7 +8311,7 @@
       </w:pPr>
       <w:r>
         <w:pict w14:anchorId="67FC0C39">
-          <v:rect id="_x0000_i1409" style="width:0;height:1.5pt" o:hralign="center" o:hrstd="t" o:hr="t" fillcolor="#a0a0a0" stroked="f"/>
+          <v:rect id="_x0000_i1088" style="width:0;height:1.5pt" o:hralign="center" o:hrstd="t" o:hr="t" fillcolor="#a0a0a0" stroked="f"/>
         </w:pict>
       </w:r>
     </w:p>
@@ -8396,6 +8448,9 @@
         <w:jc w:val="center"/>
       </w:pPr>
       <w:r>
+        <w:rPr>
+          <w:noProof/>
+        </w:rPr>
         <w:drawing>
           <wp:inline distT="0" distB="0" distL="0" distR="0" wp14:anchorId="5ECBD4EE" wp14:editId="4CB48DEB">
             <wp:extent cx="3343742" cy="2372056"/>
@@ -8412,7 +8467,7 @@
                     <pic:cNvPicPr/>
                   </pic:nvPicPr>
                   <pic:blipFill>
-                    <a:blip r:embed="rId32"/>
+                    <a:blip r:embed="rId33"/>
                     <a:stretch>
                       <a:fillRect/>
                     </a:stretch>
@@ -8534,7 +8589,7 @@
       </w:pPr>
       <w:r>
         <w:pict w14:anchorId="0DC6DF69">
-          <v:rect id="_x0000_i1468" style="width:0;height:1.5pt" o:hralign="center" o:hrstd="t" o:hr="t" fillcolor="#a0a0a0" stroked="f"/>
+          <v:rect id="_x0000_i1089" style="width:0;height:1.5pt" o:hralign="center" o:hrstd="t" o:hr="t" fillcolor="#a0a0a0" stroked="f"/>
         </w:pict>
       </w:r>
     </w:p>
@@ -8679,7 +8734,7 @@
       </w:pPr>
       <w:r>
         <w:pict w14:anchorId="21756B34">
-          <v:rect id="_x0000_i1469" style="width:0;height:1.5pt" o:hralign="center" o:hrstd="t" o:hr="t" fillcolor="#a0a0a0" stroked="f"/>
+          <v:rect id="_x0000_i1090" style="width:0;height:1.5pt" o:hralign="center" o:hrstd="t" o:hr="t" fillcolor="#a0a0a0" stroked="f"/>
         </w:pict>
       </w:r>
     </w:p>
@@ -8705,7 +8760,7 @@
       </w:pPr>
       <w:r>
         <w:pict w14:anchorId="309E7C3D">
-          <v:rect id="_x0000_i1470" style="width:0;height:1.5pt" o:hralign="center" o:hrstd="t" o:hr="t" fillcolor="#a0a0a0" stroked="f"/>
+          <v:rect id="_x0000_i1091" style="width:0;height:1.5pt" o:hralign="center" o:hrstd="t" o:hr="t" fillcolor="#a0a0a0" stroked="f"/>
         </w:pict>
       </w:r>
     </w:p>
@@ -8743,6 +8798,9 @@
         <w:jc w:val="center"/>
       </w:pPr>
       <w:r>
+        <w:rPr>
+          <w:noProof/>
+        </w:rPr>
         <w:drawing>
           <wp:inline distT="0" distB="0" distL="0" distR="0" wp14:anchorId="0C221362" wp14:editId="124E4DD4">
             <wp:extent cx="3867690" cy="2705478"/>
@@ -8759,7 +8817,7 @@
                     <pic:cNvPicPr/>
                   </pic:nvPicPr>
                   <pic:blipFill>
-                    <a:blip r:embed="rId33"/>
+                    <a:blip r:embed="rId34"/>
                     <a:stretch>
                       <a:fillRect/>
                     </a:stretch>
@@ -9051,7 +9109,7 @@
       </w:pPr>
       <w:r>
         <w:pict w14:anchorId="35209B85">
-          <v:rect id="_x0000_i1486" style="width:0;height:1.5pt" o:hralign="center" o:hrstd="t" o:hr="t" fillcolor="#a0a0a0" stroked="f"/>
+          <v:rect id="_x0000_i1092" style="width:0;height:1.5pt" o:hralign="center" o:hrstd="t" o:hr="t" fillcolor="#a0a0a0" stroked="f"/>
         </w:pict>
       </w:r>
       <w:r>
@@ -9185,7 +9243,7 @@
       </w:pPr>
       <w:r>
         <w:pict w14:anchorId="3EFAFEBB">
-          <v:rect id="_x0000_i1487" style="width:0;height:1.5pt" o:hralign="center" o:hrstd="t" o:hr="t" fillcolor="#a0a0a0" stroked="f"/>
+          <v:rect id="_x0000_i1093" style="width:0;height:1.5pt" o:hralign="center" o:hrstd="t" o:hr="t" fillcolor="#a0a0a0" stroked="f"/>
         </w:pict>
       </w:r>
     </w:p>
@@ -9379,6 +9437,9 @@
         <w:jc w:val="center"/>
       </w:pPr>
       <w:r>
+        <w:rPr>
+          <w:noProof/>
+        </w:rPr>
         <w:drawing>
           <wp:inline distT="0" distB="0" distL="0" distR="0" wp14:anchorId="69973DB4" wp14:editId="2905A8E2">
             <wp:extent cx="3105150" cy="2425700"/>
@@ -9395,7 +9456,7 @@
                     <pic:cNvPicPr/>
                   </pic:nvPicPr>
                   <pic:blipFill>
-                    <a:blip r:embed="rId34"/>
+                    <a:blip r:embed="rId35"/>
                     <a:stretch>
                       <a:fillRect/>
                     </a:stretch>
@@ -9582,7 +9643,7 @@
       </w:pPr>
       <w:r>
         <w:pict w14:anchorId="1E5F24E2">
-          <v:rect id="_x0000_i1634" style="width:0;height:1.5pt" o:hralign="center" o:hrstd="t" o:hr="t" fillcolor="#a0a0a0" stroked="f"/>
+          <v:rect id="_x0000_i1094" style="width:0;height:1.5pt" o:hralign="center" o:hrstd="t" o:hr="t" fillcolor="#a0a0a0" stroked="f"/>
         </w:pict>
       </w:r>
     </w:p>
@@ -9690,7 +9751,7 @@
       </w:pPr>
       <w:r>
         <w:pict w14:anchorId="4316C1AD">
-          <v:rect id="_x0000_i1635" style="width:0;height:1.5pt" o:hralign="center" o:hrstd="t" o:hr="t" fillcolor="#a0a0a0" stroked="f"/>
+          <v:rect id="_x0000_i1095" style="width:0;height:1.5pt" o:hralign="center" o:hrstd="t" o:hr="t" fillcolor="#a0a0a0" stroked="f"/>
         </w:pict>
       </w:r>
     </w:p>
@@ -9808,7 +9869,7 @@
       </w:pPr>
       <w:r>
         <w:pict w14:anchorId="5B10DFF0">
-          <v:rect id="_x0000_i1636" style="width:0;height:1.5pt" o:hralign="center" o:hrstd="t" o:hr="t" fillcolor="#a0a0a0" stroked="f"/>
+          <v:rect id="_x0000_i1096" style="width:0;height:1.5pt" o:hralign="center" o:hrstd="t" o:hr="t" fillcolor="#a0a0a0" stroked="f"/>
         </w:pict>
       </w:r>
     </w:p>
@@ -9818,7 +9879,7 @@
       </w:pPr>
       <w:r>
         <w:pict w14:anchorId="316BEF14">
-          <v:rect id="_x0000_i1637" style="width:0;height:1.5pt" o:hralign="center" o:hrstd="t" o:hr="t" fillcolor="#a0a0a0" stroked="f"/>
+          <v:rect id="_x0000_i1097" style="width:0;height:1.5pt" o:hralign="center" o:hrstd="t" o:hr="t" fillcolor="#a0a0a0" stroked="f"/>
         </w:pict>
       </w:r>
     </w:p>
@@ -9976,7 +10037,7 @@
       </w:pPr>
       <w:r>
         <w:pict w14:anchorId="14BF9388">
-          <v:rect id="_x0000_i1638" style="width:0;height:1.5pt" o:hralign="center" o:hrstd="t" o:hr="t" fillcolor="#a0a0a0" stroked="f"/>
+          <v:rect id="_x0000_i1098" style="width:0;height:1.5pt" o:hralign="center" o:hrstd="t" o:hr="t" fillcolor="#a0a0a0" stroked="f"/>
         </w:pict>
       </w:r>
     </w:p>
@@ -10072,7 +10133,7 @@
       </w:pPr>
       <w:r>
         <w:pict w14:anchorId="148B83E7">
-          <v:rect id="_x0000_i1639" style="width:0;height:1.5pt" o:hralign="center" o:hrstd="t" o:hr="t" fillcolor="#a0a0a0" stroked="f"/>
+          <v:rect id="_x0000_i1099" style="width:0;height:1.5pt" o:hralign="center" o:hrstd="t" o:hr="t" fillcolor="#a0a0a0" stroked="f"/>
         </w:pict>
       </w:r>
     </w:p>
@@ -10236,7 +10297,7 @@
       </w:pPr>
       <w:r>
         <w:pict w14:anchorId="474FF0EF">
-          <v:rect id="_x0000_i1640" style="width:0;height:1.5pt" o:hralign="center" o:hrstd="t" o:hr="t" fillcolor="#a0a0a0" stroked="f"/>
+          <v:rect id="_x0000_i1100" style="width:0;height:1.5pt" o:hralign="center" o:hrstd="t" o:hr="t" fillcolor="#a0a0a0" stroked="f"/>
         </w:pict>
       </w:r>
     </w:p>
@@ -10411,7 +10472,7 @@
           <w:rFonts w:cstheme="minorHAnsi"/>
         </w:rPr>
         <w:pict w14:anchorId="22AB5194">
-          <v:rect id="_x0000_i1711" style="width:0;height:1.5pt" o:hralign="center" o:hrstd="t" o:hr="t" fillcolor="#a0a0a0" stroked="f"/>
+          <v:rect id="_x0000_i1101" style="width:0;height:1.5pt" o:hralign="center" o:hrstd="t" o:hr="t" fillcolor="#a0a0a0" stroked="f"/>
         </w:pict>
       </w:r>
     </w:p>
@@ -10601,7 +10662,7 @@
           <w:rFonts w:cstheme="minorHAnsi"/>
         </w:rPr>
         <w:pict w14:anchorId="21656BB1">
-          <v:rect id="_x0000_i1712" style="width:0;height:1.5pt" o:hralign="center" o:hrstd="t" o:hr="t" fillcolor="#a0a0a0" stroked="f"/>
+          <v:rect id="_x0000_i1102" style="width:0;height:1.5pt" o:hralign="center" o:hrstd="t" o:hr="t" fillcolor="#a0a0a0" stroked="f"/>
         </w:pict>
       </w:r>
     </w:p>
@@ -10733,6 +10794,7 @@
       <w:r>
         <w:rPr>
           <w:rFonts w:cstheme="minorHAnsi"/>
+          <w:noProof/>
         </w:rPr>
         <w:lastRenderedPageBreak/>
         <w:drawing>
@@ -10751,7 +10813,7 @@
                     <pic:cNvPicPr/>
                   </pic:nvPicPr>
                   <pic:blipFill>
-                    <a:blip r:embed="rId35"/>
+                    <a:blip r:embed="rId36"/>
                     <a:stretch>
                       <a:fillRect/>
                     </a:stretch>
@@ -10882,6 +10944,9 @@
         <w:jc w:val="both"/>
       </w:pPr>
       <w:r>
+        <w:rPr>
+          <w:noProof/>
+        </w:rPr>
         <w:drawing>
           <wp:inline distT="0" distB="0" distL="0" distR="0" wp14:anchorId="7A2DC87D" wp14:editId="2E47152D">
             <wp:extent cx="5731510" cy="4277995"/>
@@ -10898,7 +10963,7 @@
                     <pic:cNvPicPr/>
                   </pic:nvPicPr>
                   <pic:blipFill>
-                    <a:blip r:embed="rId36"/>
+                    <a:blip r:embed="rId37"/>
                     <a:stretch>
                       <a:fillRect/>
                     </a:stretch>
@@ -10929,6 +10994,9 @@
         <w:jc w:val="both"/>
       </w:pPr>
       <w:r>
+        <w:rPr>
+          <w:noProof/>
+        </w:rPr>
         <w:lastRenderedPageBreak/>
         <w:drawing>
           <wp:inline distT="0" distB="0" distL="0" distR="0" wp14:anchorId="04D06FC9" wp14:editId="2FFA9300">
@@ -10946,7 +11014,7 @@
                     <pic:cNvPicPr/>
                   </pic:nvPicPr>
                   <pic:blipFill>
-                    <a:blip r:embed="rId37"/>
+                    <a:blip r:embed="rId38"/>
                     <a:stretch>
                       <a:fillRect/>
                     </a:stretch>
@@ -11094,6 +11162,9 @@
         <w:jc w:val="both"/>
       </w:pPr>
       <w:r>
+        <w:rPr>
+          <w:noProof/>
+        </w:rPr>
         <w:drawing>
           <wp:inline distT="0" distB="0" distL="0" distR="0" wp14:anchorId="50425F47" wp14:editId="2F3AA80A">
             <wp:extent cx="5731510" cy="2022475"/>
@@ -11110,7 +11181,7 @@
                     <pic:cNvPicPr/>
                   </pic:nvPicPr>
                   <pic:blipFill>
-                    <a:blip r:embed="rId38"/>
+                    <a:blip r:embed="rId39"/>
                     <a:stretch>
                       <a:fillRect/>
                     </a:stretch>
@@ -11148,7 +11219,7 @@
       <w:r>
         <w:lastRenderedPageBreak/>
         <w:pict w14:anchorId="559F7913">
-          <v:rect id="_x0000_i2263" style="width:0;height:1.5pt" o:hralign="center" o:hrstd="t" o:hr="t" fillcolor="#a0a0a0" stroked="f"/>
+          <v:rect id="_x0000_i1103" style="width:0;height:1.5pt" o:hralign="center" o:hrstd="t" o:hr="t" fillcolor="#a0a0a0" stroked="f"/>
         </w:pict>
       </w:r>
     </w:p>
@@ -11198,7 +11269,7 @@
       </w:pPr>
       <w:r>
         <w:pict w14:anchorId="61F4A5F1">
-          <v:rect id="_x0000_i2264" style="width:0;height:1.5pt" o:hralign="center" o:hrstd="t" o:hr="t" fillcolor="#a0a0a0" stroked="f"/>
+          <v:rect id="_x0000_i1104" style="width:0;height:1.5pt" o:hralign="center" o:hrstd="t" o:hr="t" fillcolor="#a0a0a0" stroked="f"/>
         </w:pict>
       </w:r>
     </w:p>
@@ -11375,7 +11446,7 @@
       </w:pPr>
       <w:r>
         <w:pict w14:anchorId="018EF8CE">
-          <v:rect id="_x0000_i2265" style="width:0;height:1.5pt" o:hralign="center" o:hrstd="t" o:hr="t" fillcolor="#a0a0a0" stroked="f"/>
+          <v:rect id="_x0000_i1105" style="width:0;height:1.5pt" o:hralign="center" o:hrstd="t" o:hr="t" fillcolor="#a0a0a0" stroked="f"/>
         </w:pict>
       </w:r>
     </w:p>
@@ -11747,7 +11818,7 @@
       </w:pPr>
       <w:r>
         <w:pict w14:anchorId="64EB99AD">
-          <v:rect id="_x0000_i2266" style="width:0;height:1.5pt" o:hralign="center" o:hrstd="t" o:hr="t" fillcolor="#a0a0a0" stroked="f"/>
+          <v:rect id="_x0000_i1106" style="width:0;height:1.5pt" o:hralign="center" o:hrstd="t" o:hr="t" fillcolor="#a0a0a0" stroked="f"/>
         </w:pict>
       </w:r>
     </w:p>
@@ -12088,7 +12159,7 @@
       </w:pPr>
       <w:r>
         <w:pict w14:anchorId="3D736D72">
-          <v:rect id="_x0000_i2267" style="width:0;height:1.5pt" o:hralign="center" o:hrstd="t" o:hr="t" fillcolor="#a0a0a0" stroked="f"/>
+          <v:rect id="_x0000_i1107" style="width:0;height:1.5pt" o:hralign="center" o:hrstd="t" o:hr="t" fillcolor="#a0a0a0" stroked="f"/>
         </w:pict>
       </w:r>
     </w:p>
@@ -12206,7 +12277,7 @@
       </w:pPr>
       <w:r>
         <w:pict w14:anchorId="103A8D6D">
-          <v:rect id="_x0000_i2268" style="width:0;height:1.5pt" o:hralign="center" o:hrstd="t" o:hr="t" fillcolor="#a0a0a0" stroked="f"/>
+          <v:rect id="_x0000_i1108" style="width:0;height:1.5pt" o:hralign="center" o:hrstd="t" o:hr="t" fillcolor="#a0a0a0" stroked="f"/>
         </w:pict>
       </w:r>
     </w:p>
@@ -12290,7 +12361,7 @@
       </w:pPr>
       <w:r>
         <w:pict w14:anchorId="31504E5D">
-          <v:rect id="_x0000_i2269" style="width:0;height:1.5pt" o:hralign="center" o:hrstd="t" o:hr="t" fillcolor="#a0a0a0" stroked="f"/>
+          <v:rect id="_x0000_i1109" style="width:0;height:1.5pt" o:hralign="center" o:hrstd="t" o:hr="t" fillcolor="#a0a0a0" stroked="f"/>
         </w:pict>
       </w:r>
     </w:p>
@@ -12398,7 +12469,7 @@
       </w:pPr>
       <w:r>
         <w:pict w14:anchorId="70DB0F5D">
-          <v:rect id="_x0000_i2270" style="width:0;height:1.5pt" o:hralign="center" o:hrstd="t" o:hr="t" fillcolor="#a0a0a0" stroked="f"/>
+          <v:rect id="_x0000_i1110" style="width:0;height:1.5pt" o:hralign="center" o:hrstd="t" o:hr="t" fillcolor="#a0a0a0" stroked="f"/>
         </w:pict>
       </w:r>
     </w:p>
@@ -12467,7 +12538,7 @@
       </w:pPr>
       <w:r>
         <w:pict w14:anchorId="1EE94ADD">
-          <v:rect id="_x0000_i2271" style="width:0;height:1.5pt" o:hralign="center" o:hrstd="t" o:hr="t" fillcolor="#a0a0a0" stroked="f"/>
+          <v:rect id="_x0000_i1111" style="width:0;height:1.5pt" o:hralign="center" o:hrstd="t" o:hr="t" fillcolor="#a0a0a0" stroked="f"/>
         </w:pict>
       </w:r>
     </w:p>
@@ -12599,7 +12670,7 @@
       </w:pPr>
       <w:r>
         <w:pict w14:anchorId="76E9BF4C">
-          <v:rect id="_x0000_i2272" style="width:0;height:1.5pt" o:hralign="center" o:hrstd="t" o:hr="t" fillcolor="#a0a0a0" stroked="f"/>
+          <v:rect id="_x0000_i1112" style="width:0;height:1.5pt" o:hralign="center" o:hrstd="t" o:hr="t" fillcolor="#a0a0a0" stroked="f"/>
         </w:pict>
       </w:r>
     </w:p>
@@ -12712,7 +12783,7 @@
       </w:pPr>
       <w:r>
         <w:pict w14:anchorId="005CBD9A">
-          <v:rect id="_x0000_i2273" style="width:0;height:1.5pt" o:hralign="center" o:hrstd="t" o:hr="t" fillcolor="#a0a0a0" stroked="f"/>
+          <v:rect id="_x0000_i1113" style="width:0;height:1.5pt" o:hralign="center" o:hrstd="t" o:hr="t" fillcolor="#a0a0a0" stroked="f"/>
         </w:pict>
       </w:r>
     </w:p>
@@ -12860,7 +12931,7 @@
       </w:pPr>
       <w:r>
         <w:pict w14:anchorId="00E25B25">
-          <v:rect id="_x0000_i2274" style="width:0;height:1.5pt" o:hralign="center" o:hrstd="t" o:hr="t" fillcolor="#a0a0a0" stroked="f"/>
+          <v:rect id="_x0000_i1114" style="width:0;height:1.5pt" o:hralign="center" o:hrstd="t" o:hr="t" fillcolor="#a0a0a0" stroked="f"/>
         </w:pict>
       </w:r>
     </w:p>
@@ -12897,6 +12968,9 @@
         <w:jc w:val="both"/>
       </w:pPr>
       <w:r>
+        <w:rPr>
+          <w:noProof/>
+        </w:rPr>
         <w:drawing>
           <wp:inline distT="0" distB="0" distL="0" distR="0" wp14:anchorId="0E1A2241" wp14:editId="1DB7C7FC">
             <wp:extent cx="5731510" cy="3399790"/>
@@ -12913,7 +12987,7 @@
                     <pic:cNvPicPr/>
                   </pic:nvPicPr>
                   <pic:blipFill>
-                    <a:blip r:embed="rId39"/>
+                    <a:blip r:embed="rId40"/>
                     <a:stretch>
                       <a:fillRect/>
                     </a:stretch>
@@ -13055,7 +13129,7 @@
       </w:pPr>
       <w:r>
         <w:pict w14:anchorId="30E7D82E">
-          <v:rect id="_x0000_i2350" style="width:0;height:1.5pt" o:hralign="center" o:hrstd="t" o:hr="t" fillcolor="#a0a0a0" stroked="f"/>
+          <v:rect id="_x0000_i1115" style="width:0;height:1.5pt" o:hralign="center" o:hrstd="t" o:hr="t" fillcolor="#a0a0a0" stroked="f"/>
         </w:pict>
       </w:r>
     </w:p>
@@ -13224,7 +13298,7 @@
       </w:pPr>
       <w:r>
         <w:pict w14:anchorId="495D3846">
-          <v:rect id="_x0000_i2351" style="width:0;height:1.5pt" o:hralign="center" o:hrstd="t" o:hr="t" fillcolor="#a0a0a0" stroked="f"/>
+          <v:rect id="_x0000_i1116" style="width:0;height:1.5pt" o:hralign="center" o:hrstd="t" o:hr="t" fillcolor="#a0a0a0" stroked="f"/>
         </w:pict>
       </w:r>
     </w:p>
@@ -13297,7 +13371,7 @@
       </w:pPr>
       <w:r>
         <w:pict w14:anchorId="1844ADEC">
-          <v:rect id="_x0000_i2352" style="width:0;height:1.5pt" o:hralign="center" o:hrstd="t" o:hr="t" fillcolor="#a0a0a0" stroked="f"/>
+          <v:rect id="_x0000_i1117" style="width:0;height:1.5pt" o:hralign="center" o:hrstd="t" o:hr="t" fillcolor="#a0a0a0" stroked="f"/>
         </w:pict>
       </w:r>
     </w:p>
@@ -13762,7 +13836,7 @@
       </w:pPr>
       <w:r>
         <w:pict w14:anchorId="1DD0FE12">
-          <v:rect id="_x0000_i2353" style="width:0;height:1.5pt" o:hralign="center" o:hrstd="t" o:hr="t" fillcolor="#a0a0a0" stroked="f"/>
+          <v:rect id="_x0000_i1118" style="width:0;height:1.5pt" o:hralign="center" o:hrstd="t" o:hr="t" fillcolor="#a0a0a0" stroked="f"/>
         </w:pict>
       </w:r>
     </w:p>
@@ -13864,7 +13938,7 @@
       </w:pPr>
       <w:r>
         <w:pict w14:anchorId="75AFA904">
-          <v:rect id="_x0000_i2354" style="width:0;height:1.5pt" o:hralign="center" o:hrstd="t" o:hr="t" fillcolor="#a0a0a0" stroked="f"/>
+          <v:rect id="_x0000_i1119" style="width:0;height:1.5pt" o:hralign="center" o:hrstd="t" o:hr="t" fillcolor="#a0a0a0" stroked="f"/>
         </w:pict>
       </w:r>
     </w:p>
@@ -14243,7 +14317,7 @@
       </w:pPr>
       <w:r>
         <w:pict w14:anchorId="6EF3EC4C">
-          <v:rect id="_x0000_i2355" style="width:0;height:1.5pt" o:hralign="center" o:hrstd="t" o:hr="t" fillcolor="#a0a0a0" stroked="f"/>
+          <v:rect id="_x0000_i1120" style="width:0;height:1.5pt" o:hralign="center" o:hrstd="t" o:hr="t" fillcolor="#a0a0a0" stroked="f"/>
         </w:pict>
       </w:r>
     </w:p>
@@ -14596,7 +14670,7 @@
       </w:pPr>
       <w:r>
         <w:pict w14:anchorId="1EBD048A">
-          <v:rect id="_x0000_i2356" style="width:0;height:1.5pt" o:hralign="center" o:hrstd="t" o:hr="t" fillcolor="#a0a0a0" stroked="f"/>
+          <v:rect id="_x0000_i1121" style="width:0;height:1.5pt" o:hralign="center" o:hrstd="t" o:hr="t" fillcolor="#a0a0a0" stroked="f"/>
         </w:pict>
       </w:r>
     </w:p>
@@ -14797,7 +14871,7 @@
       </w:pPr>
       <w:r>
         <w:pict w14:anchorId="5463EF62">
-          <v:rect id="_x0000_i2357" style="width:0;height:1.5pt" o:hralign="center" o:hrstd="t" o:hr="t" fillcolor="#a0a0a0" stroked="f"/>
+          <v:rect id="_x0000_i1122" style="width:0;height:1.5pt" o:hralign="center" o:hrstd="t" o:hr="t" fillcolor="#a0a0a0" stroked="f"/>
         </w:pict>
       </w:r>
     </w:p>
@@ -14950,7 +15024,7 @@
       </w:pPr>
       <w:r>
         <w:pict w14:anchorId="18E366DC">
-          <v:rect id="_x0000_i2358" style="width:0;height:1.5pt" o:hralign="center" o:hrstd="t" o:hr="t" fillcolor="#a0a0a0" stroked="f"/>
+          <v:rect id="_x0000_i1123" style="width:0;height:1.5pt" o:hralign="center" o:hrstd="t" o:hr="t" fillcolor="#a0a0a0" stroked="f"/>
         </w:pict>
       </w:r>
     </w:p>
@@ -15296,6 +15370,9 @@
         <w:jc w:val="both"/>
       </w:pPr>
       <w:r>
+        <w:rPr>
+          <w:noProof/>
+        </w:rPr>
         <w:drawing>
           <wp:inline distT="0" distB="0" distL="0" distR="0" wp14:anchorId="02035E4F" wp14:editId="6F2311E4">
             <wp:extent cx="5731510" cy="412750"/>
@@ -15312,7 +15389,7 @@
                     <pic:cNvPicPr/>
                   </pic:nvPicPr>
                   <pic:blipFill>
-                    <a:blip r:embed="rId40"/>
+                    <a:blip r:embed="rId41"/>
                     <a:stretch>
                       <a:fillRect/>
                     </a:stretch>
@@ -15338,6 +15415,9 @@
         <w:jc w:val="both"/>
       </w:pPr>
       <w:r>
+        <w:rPr>
+          <w:noProof/>
+        </w:rPr>
         <w:drawing>
           <wp:inline distT="0" distB="0" distL="0" distR="0" wp14:anchorId="46EEE764" wp14:editId="7A4BCCFF">
             <wp:extent cx="5731510" cy="1025525"/>
@@ -15354,7 +15434,7 @@
                     <pic:cNvPicPr/>
                   </pic:nvPicPr>
                   <pic:blipFill>
-                    <a:blip r:embed="rId41"/>
+                    <a:blip r:embed="rId42"/>
                     <a:stretch>
                       <a:fillRect/>
                     </a:stretch>
@@ -15384,6 +15464,193 @@
       <w:pPr>
         <w:jc w:val="both"/>
       </w:pPr>
+    </w:p>
+    <w:p>
+      <w:pPr>
+        <w:pStyle w:val="ListParagraph"/>
+        <w:numPr>
+          <w:ilvl w:val="2"/>
+          <w:numId w:val="32"/>
+        </w:numPr>
+        <w:jc w:val="both"/>
+      </w:pPr>
+      <w:r>
+        <w:t>Final outputs:</w:t>
+      </w:r>
+    </w:p>
+    <w:p>
+      <w:pPr>
+        <w:jc w:val="both"/>
+      </w:pPr>
+      <w:r>
+        <w:rPr>
+          <w:noProof/>
+        </w:rPr>
+        <w:drawing>
+          <wp:inline distT="0" distB="0" distL="0" distR="0" wp14:anchorId="216EC115" wp14:editId="3436E6B0">
+            <wp:extent cx="6172200" cy="3384550"/>
+            <wp:effectExtent l="0" t="0" r="0" b="6350"/>
+            <wp:docPr id="1955555094" name="Picture 2"/>
+            <wp:cNvGraphicFramePr>
+              <a:graphicFrameLocks xmlns:a="http://schemas.openxmlformats.org/drawingml/2006/main" noChangeAspect="1"/>
+            </wp:cNvGraphicFramePr>
+            <a:graphic xmlns:a="http://schemas.openxmlformats.org/drawingml/2006/main">
+              <a:graphicData uri="http://schemas.openxmlformats.org/drawingml/2006/picture">
+                <pic:pic xmlns:pic="http://schemas.openxmlformats.org/drawingml/2006/picture">
+                  <pic:nvPicPr>
+                    <pic:cNvPr id="0" name="Picture 101"/>
+                    <pic:cNvPicPr>
+                      <a:picLocks noChangeAspect="1" noChangeArrowheads="1"/>
+                    </pic:cNvPicPr>
+                  </pic:nvPicPr>
+                  <pic:blipFill>
+                    <a:blip r:embed="rId43">
+                      <a:extLst>
+                        <a:ext uri="{28A0092B-C50C-407E-A947-70E740481C1C}">
+                          <a14:useLocalDpi xmlns:a14="http://schemas.microsoft.com/office/drawing/2010/main" val="0"/>
+                        </a:ext>
+                      </a:extLst>
+                    </a:blip>
+                    <a:srcRect/>
+                    <a:stretch>
+                      <a:fillRect/>
+                    </a:stretch>
+                  </pic:blipFill>
+                  <pic:spPr bwMode="auto">
+                    <a:xfrm>
+                      <a:off x="0" y="0"/>
+                      <a:ext cx="6172200" cy="3384550"/>
+                    </a:xfrm>
+                    <a:prstGeom prst="rect">
+                      <a:avLst/>
+                    </a:prstGeom>
+                    <a:noFill/>
+                  </pic:spPr>
+                </pic:pic>
+              </a:graphicData>
+            </a:graphic>
+          </wp:inline>
+        </w:drawing>
+      </w:r>
+    </w:p>
+    <w:p>
+      <w:pPr>
+        <w:keepNext/>
+        <w:jc w:val="center"/>
+        <w:rPr>
+          <w:b/>
+          <w:bCs/>
+        </w:rPr>
+      </w:pPr>
+      <w:r>
+        <w:rPr>
+          <w:b/>
+          <w:bCs/>
+        </w:rPr>
+        <w:t>Figure: Overview Dashboard</w:t>
+      </w:r>
+    </w:p>
+    <w:p>
+      <w:pPr>
+        <w:keepNext/>
+        <w:jc w:val="center"/>
+        <w:rPr>
+          <w:b/>
+          <w:bCs/>
+        </w:rPr>
+      </w:pPr>
+    </w:p>
+    <w:p>
+      <w:pPr>
+        <w:jc w:val="both"/>
+      </w:pPr>
+    </w:p>
+    <w:p>
+      <w:pPr>
+        <w:jc w:val="both"/>
+      </w:pPr>
+      <w:r>
+        <w:rPr>
+          <w:noProof/>
+        </w:rPr>
+        <w:lastRenderedPageBreak/>
+        <w:drawing>
+          <wp:inline distT="0" distB="0" distL="0" distR="0" wp14:anchorId="58A0D51E" wp14:editId="5E9CFD11">
+            <wp:extent cx="6115050" cy="3327400"/>
+            <wp:effectExtent l="0" t="0" r="0" b="6350"/>
+            <wp:docPr id="270429126" name="Picture 4"/>
+            <wp:cNvGraphicFramePr>
+              <a:graphicFrameLocks xmlns:a="http://schemas.openxmlformats.org/drawingml/2006/main" noChangeAspect="1"/>
+            </wp:cNvGraphicFramePr>
+            <a:graphic xmlns:a="http://schemas.openxmlformats.org/drawingml/2006/main">
+              <a:graphicData uri="http://schemas.openxmlformats.org/drawingml/2006/picture">
+                <pic:pic xmlns:pic="http://schemas.openxmlformats.org/drawingml/2006/picture">
+                  <pic:nvPicPr>
+                    <pic:cNvPr id="0" name="Picture 102"/>
+                    <pic:cNvPicPr>
+                      <a:picLocks noChangeAspect="1" noChangeArrowheads="1"/>
+                    </pic:cNvPicPr>
+                  </pic:nvPicPr>
+                  <pic:blipFill>
+                    <a:blip r:embed="rId44">
+                      <a:extLst>
+                        <a:ext uri="{28A0092B-C50C-407E-A947-70E740481C1C}">
+                          <a14:useLocalDpi xmlns:a14="http://schemas.microsoft.com/office/drawing/2010/main" val="0"/>
+                        </a:ext>
+                      </a:extLst>
+                    </a:blip>
+                    <a:srcRect/>
+                    <a:stretch>
+                      <a:fillRect/>
+                    </a:stretch>
+                  </pic:blipFill>
+                  <pic:spPr bwMode="auto">
+                    <a:xfrm>
+                      <a:off x="0" y="0"/>
+                      <a:ext cx="6115050" cy="3327400"/>
+                    </a:xfrm>
+                    <a:prstGeom prst="rect">
+                      <a:avLst/>
+                    </a:prstGeom>
+                    <a:noFill/>
+                  </pic:spPr>
+                </pic:pic>
+              </a:graphicData>
+            </a:graphic>
+          </wp:inline>
+        </w:drawing>
+      </w:r>
+    </w:p>
+    <w:p>
+      <w:pPr>
+        <w:keepNext/>
+        <w:jc w:val="center"/>
+        <w:rPr>
+          <w:b/>
+          <w:bCs/>
+        </w:rPr>
+      </w:pPr>
+      <w:r>
+        <w:rPr>
+          <w:b/>
+          <w:bCs/>
+        </w:rPr>
+        <w:t xml:space="preserve">Figure: </w:t>
+      </w:r>
+      <w:r>
+        <w:rPr>
+          <w:b/>
+          <w:bCs/>
+        </w:rPr>
+        <w:t>Prediction</w:t>
+      </w:r>
+      <w:r>
+        <w:rPr>
+          <w:b/>
+          <w:bCs/>
+        </w:rPr>
+        <w:t xml:space="preserve"> Dashboard</w:t>
+      </w:r>
     </w:p>
     <w:p>
       <w:pPr>
@@ -26698,6 +26965,7 @@
   <w:style w:type="paragraph" w:default="1" w:styleId="Normal">
     <w:name w:val="Normal"/>
     <w:qFormat/>
+    <w:rsid w:val="008E4D01"/>
   </w:style>
   <w:style w:type="paragraph" w:styleId="Heading1">
     <w:name w:val="heading 1"/>
@@ -27212,6 +27480,25 @@
       <w:spacing w:val="5"/>
     </w:rPr>
   </w:style>
+  <w:style w:type="paragraph" w:styleId="Caption">
+    <w:name w:val="caption"/>
+    <w:basedOn w:val="Normal"/>
+    <w:next w:val="Normal"/>
+    <w:uiPriority w:val="35"/>
+    <w:unhideWhenUsed/>
+    <w:qFormat/>
+    <w:rsid w:val="00DF550F"/>
+    <w:pPr>
+      <w:spacing w:after="200" w:line="240" w:lineRule="auto"/>
+    </w:pPr>
+    <w:rPr>
+      <w:i/>
+      <w:iCs/>
+      <w:color w:val="44546A" w:themeColor="text2"/>
+      <w:sz w:val="18"/>
+      <w:szCs w:val="18"/>
+    </w:rPr>
+  </w:style>
 </w:styles>
 </file>
 
@@ -27508,4 +27795,16 @@
     </a:ext>
   </a:extLst>
 </a:theme>
+</file>
+
+<file path=customXml/item1.xml><?xml version="1.0" encoding="utf-8"?>
+<b:Sources xmlns:b="http://schemas.openxmlformats.org/officeDocument/2006/bibliography" xmlns="http://schemas.openxmlformats.org/officeDocument/2006/bibliography" SelectedStyle="\APASixthEditionOfficeOnline.xsl" StyleName="APA" Version="6"/>
+</file>
+
+<file path=customXml/itemProps1.xml><?xml version="1.0" encoding="utf-8"?>
+<ds:datastoreItem xmlns:ds="http://schemas.openxmlformats.org/officeDocument/2006/customXml" ds:itemID="{71F4D671-6C95-4C00-82CC-B821DBEE6098}">
+  <ds:schemaRefs>
+    <ds:schemaRef ds:uri="http://schemas.openxmlformats.org/officeDocument/2006/bibliography"/>
+  </ds:schemaRefs>
+</ds:datastoreItem>
 </file>
</xml_diff>